<commit_message>
100% tapi ada bug
bugnya keuangan kalo di close semuanya ikut ke close
</commit_message>
<xml_diff>
--- a/SKPL Analisis Berorientasi Objek revisi 4.docx
+++ b/SKPL Analisis Berorientasi Objek revisi 4.docx
@@ -4607,6 +4607,7 @@
           <w:docPartUnique/>
         </w:docPartObj>
       </w:sdtPr>
+      <w:sdtEndPr/>
       <w:sdtContent>
         <w:p>
           <w:pPr>
@@ -18860,7 +18861,24 @@
                       <w:sz w:val="24"/>
                       <w:szCs w:val="24"/>
                     </w:rPr>
-                    <w:t xml:space="preserve"> berisi id_</w:t>
+                    <w:t xml:space="preserve"> berisi</w:t>
+                  </w:r>
+                  <w:r>
+                    <w:rPr>
+                      <w:rFonts w:ascii="Times New Roman" w:eastAsia="Times New Roman" w:hAnsi="Times New Roman" w:cs="Times New Roman"/>
+                      <w:sz w:val="24"/>
+                      <w:szCs w:val="24"/>
+                      <w:lang w:val="id-ID"/>
+                    </w:rPr>
+                    <w:t xml:space="preserve"> </w:t>
+                  </w:r>
+                  <w:r>
+                    <w:rPr>
+                      <w:rFonts w:ascii="Times New Roman" w:eastAsia="Times New Roman" w:hAnsi="Times New Roman" w:cs="Times New Roman"/>
+                      <w:sz w:val="24"/>
+                      <w:szCs w:val="24"/>
+                    </w:rPr>
+                    <w:t>nama_</w:t>
                   </w:r>
                   <w:proofErr w:type="gramStart"/>
                   <w:r>
@@ -18869,7 +18887,7 @@
                       <w:sz w:val="24"/>
                       <w:szCs w:val="24"/>
                     </w:rPr>
-                    <w:t>produksi,  nama</w:t>
+                    <w:t>produksi ,</w:t>
                   </w:r>
                   <w:proofErr w:type="gramEnd"/>
                   <w:r>
@@ -18878,7 +18896,7 @@
                       <w:sz w:val="24"/>
                       <w:szCs w:val="24"/>
                     </w:rPr>
-                    <w:t>_produksi , stock_produksi</w:t>
+                    <w:t xml:space="preserve"> stock_produksi</w:t>
                   </w:r>
                 </w:p>
               </w:tc>
@@ -18985,18 +19003,7 @@
                       <w:sz w:val="24"/>
                       <w:szCs w:val="24"/>
                     </w:rPr>
-                    <w:t>Sistem mengecek, apakah</w:t>
-                  </w:r>
-                  <w:bookmarkStart w:id="86" w:name="_GoBack"/>
-                  <w:bookmarkEnd w:id="86"/>
-                  <w:r>
-                    <w:rPr>
-                      <w:rFonts w:ascii="Times New Roman" w:eastAsia="Times New Roman" w:hAnsi="Times New Roman" w:cs="Times New Roman"/>
-                      <w:color w:val="000000"/>
-                      <w:sz w:val="24"/>
-                      <w:szCs w:val="24"/>
-                    </w:rPr>
-                    <w:t xml:space="preserve"> data produksi sudah ada.</w:t>
+                    <w:t>Sistem mengecek, apakah data produksi sudah ada.</w:t>
                   </w:r>
                 </w:p>
               </w:tc>
@@ -19076,7 +19083,17 @@
                       <w:sz w:val="24"/>
                       <w:szCs w:val="24"/>
                     </w:rPr>
-                    <w:t xml:space="preserve">Jika ada, maka sistem hanya menambah nilai stok pada data produksi yang sudah ada saja. Jika belum, sistem akan mendaftarkan </w:t>
+                    <w:t xml:space="preserve">Jika ada, </w:t>
+                  </w:r>
+                  <w:r>
+                    <w:rPr>
+                      <w:rFonts w:ascii="Times New Roman" w:eastAsia="Times New Roman" w:hAnsi="Times New Roman" w:cs="Times New Roman"/>
+                      <w:color w:val="000000"/>
+                      <w:sz w:val="24"/>
+                      <w:szCs w:val="24"/>
+                      <w:lang w:val="id-ID"/>
+                    </w:rPr>
+                    <w:t>akan memberi peringatan</w:t>
                   </w:r>
                   <w:r>
                     <w:rPr>
@@ -19085,88 +19102,7 @@
                       <w:sz w:val="24"/>
                       <w:szCs w:val="24"/>
                     </w:rPr>
-                    <w:lastRenderedPageBreak/>
-                    <w:t>data produksi baru beserta nilai stoknya.</w:t>
-                  </w:r>
-                </w:p>
-              </w:tc>
-            </w:tr>
-            <w:tr>
-              <w:tc>
-                <w:tcPr>
-                  <w:tcW w:w="3727" w:type="dxa"/>
-                  <w:tcBorders>
-                    <w:top w:val="nil"/>
-                    <w:left w:val="single" w:sz="8" w:space="0" w:color="000000"/>
-                    <w:bottom w:val="single" w:sz="8" w:space="0" w:color="000000"/>
-                    <w:right w:val="single" w:sz="8" w:space="0" w:color="000000"/>
-                  </w:tcBorders>
-                  <w:tcMar>
-                    <w:top w:w="100" w:type="dxa"/>
-                    <w:left w:w="100" w:type="dxa"/>
-                    <w:bottom w:w="100" w:type="dxa"/>
-                    <w:right w:w="100" w:type="dxa"/>
-                  </w:tcMar>
-                </w:tcPr>
-                <w:p>
-                  <w:pPr>
-                    <w:rPr>
-                      <w:rFonts w:ascii="Times New Roman" w:eastAsia="Times New Roman" w:hAnsi="Times New Roman" w:cs="Times New Roman"/>
-                      <w:sz w:val="24"/>
-                      <w:szCs w:val="24"/>
-                    </w:rPr>
-                  </w:pPr>
-                </w:p>
-              </w:tc>
-              <w:tc>
-                <w:tcPr>
-                  <w:tcW w:w="3728" w:type="dxa"/>
-                  <w:tcBorders>
-                    <w:top w:val="nil"/>
-                    <w:left w:val="nil"/>
-                    <w:bottom w:val="single" w:sz="8" w:space="0" w:color="000000"/>
-                    <w:right w:val="single" w:sz="8" w:space="0" w:color="000000"/>
-                  </w:tcBorders>
-                  <w:tcMar>
-                    <w:top w:w="100" w:type="dxa"/>
-                    <w:left w:w="100" w:type="dxa"/>
-                    <w:bottom w:w="100" w:type="dxa"/>
-                    <w:right w:w="100" w:type="dxa"/>
-                  </w:tcMar>
-                </w:tcPr>
-                <w:p>
-                  <w:pPr>
-                    <w:pBdr>
-                      <w:top w:val="nil"/>
-                      <w:left w:val="nil"/>
-                      <w:bottom w:val="nil"/>
-                      <w:right w:val="nil"/>
-                      <w:between w:val="nil"/>
-                    </w:pBdr>
-                    <w:spacing w:line="276" w:lineRule="auto"/>
-                    <w:rPr>
-                      <w:rFonts w:ascii="Times New Roman" w:eastAsia="Times New Roman" w:hAnsi="Times New Roman" w:cs="Times New Roman"/>
-                      <w:color w:val="000000"/>
-                      <w:sz w:val="24"/>
-                      <w:szCs w:val="24"/>
-                    </w:rPr>
-                  </w:pPr>
-                  <w:r>
-                    <w:rPr>
-                      <w:rFonts w:ascii="Times New Roman" w:eastAsia="Times New Roman" w:hAnsi="Times New Roman" w:cs="Times New Roman"/>
-                      <w:sz w:val="24"/>
-                      <w:szCs w:val="24"/>
-                    </w:rPr>
-                    <w:t xml:space="preserve">5. </w:t>
-                  </w:r>
-                  <w:r>
-                    <w:rPr>
-                      <w:rFonts w:ascii="Times New Roman" w:eastAsia="Times New Roman" w:hAnsi="Times New Roman" w:cs="Times New Roman"/>
-                      <w:color w:val="000000"/>
-                      <w:sz w:val="24"/>
-                      <w:szCs w:val="24"/>
-                    </w:rPr>
-                    <w:t>Apabila masih ada data produksi, ulangi langkah 3. Jika sudah tidak ada lagi data produksi yang akan dimasukkan, lanjut ke langkah 5.</w:t>
+                    <w:t>. Jika belum, sistem akan mendaftarkan data produksi baru beserta nilai stoknya.</w:t>
                   </w:r>
                 </w:p>
               </w:tc>
@@ -19245,8 +19181,17 @@
                       <w:rFonts w:ascii="Times New Roman" w:eastAsia="Times New Roman" w:hAnsi="Times New Roman" w:cs="Times New Roman"/>
                       <w:sz w:val="24"/>
                       <w:szCs w:val="24"/>
+                      <w:lang w:val="id-ID"/>
                     </w:rPr>
-                    <w:t xml:space="preserve">6. </w:t>
+                    <w:t>5</w:t>
+                  </w:r>
+                  <w:r>
+                    <w:rPr>
+                      <w:rFonts w:ascii="Times New Roman" w:eastAsia="Times New Roman" w:hAnsi="Times New Roman" w:cs="Times New Roman"/>
+                      <w:sz w:val="24"/>
+                      <w:szCs w:val="24"/>
+                    </w:rPr>
+                    <w:t xml:space="preserve">. </w:t>
                   </w:r>
                   <w:r>
                     <w:rPr>
@@ -19255,7 +19200,17 @@
                       <w:sz w:val="24"/>
                       <w:szCs w:val="24"/>
                     </w:rPr>
-                    <w:t>Sistem akan menambahkan data produksi yang baru dan mengupdate data produksi yang sudah ada dengan nilai stok baru pada database.</w:t>
+                    <w:t xml:space="preserve">Sistem akan menambahkan data </w:t>
+                  </w:r>
+                  <w:r>
+                    <w:rPr>
+                      <w:rFonts w:ascii="Times New Roman" w:eastAsia="Times New Roman" w:hAnsi="Times New Roman" w:cs="Times New Roman"/>
+                      <w:color w:val="000000"/>
+                      <w:sz w:val="24"/>
+                      <w:szCs w:val="24"/>
+                    </w:rPr>
+                    <w:lastRenderedPageBreak/>
+                    <w:t>produksi yang baru dan mengupdate data produksi yang sudah ada dengan nilai stok baru pada database.</w:t>
                   </w:r>
                 </w:p>
               </w:tc>
@@ -19653,8 +19608,8 @@
                 <w:szCs w:val="24"/>
               </w:rPr>
             </w:pPr>
-            <w:bookmarkStart w:id="87" w:name="_3vac5uf" w:colFirst="0" w:colLast="0"/>
-            <w:bookmarkEnd w:id="87"/>
+            <w:bookmarkStart w:id="86" w:name="_3vac5uf" w:colFirst="0" w:colLast="0"/>
+            <w:bookmarkEnd w:id="86"/>
             <w:r>
               <w:rPr>
                 <w:rFonts w:ascii="Times New Roman" w:eastAsia="Times New Roman" w:hAnsi="Times New Roman" w:cs="Times New Roman"/>
@@ -19793,8 +19748,8 @@
                 <w:szCs w:val="24"/>
               </w:rPr>
             </w:pPr>
-            <w:bookmarkStart w:id="88" w:name="_2afmg28" w:colFirst="0" w:colLast="0"/>
-            <w:bookmarkEnd w:id="88"/>
+            <w:bookmarkStart w:id="87" w:name="_2afmg28" w:colFirst="0" w:colLast="0"/>
+            <w:bookmarkEnd w:id="87"/>
             <w:r>
               <w:rPr>
                 <w:rFonts w:ascii="Times New Roman" w:eastAsia="Times New Roman" w:hAnsi="Times New Roman" w:cs="Times New Roman"/>
@@ -19830,7 +19785,24 @@
                 <w:sz w:val="24"/>
                 <w:szCs w:val="24"/>
               </w:rPr>
-              <w:t>Apabila terjadi ganguan pada sebelum langkah 6, maka sistem tidak akan menyimpan perubahan yang terjadi</w:t>
+              <w:t xml:space="preserve">Apabila terjadi ganguan pada sebelum langkah </w:t>
+            </w:r>
+            <w:r>
+              <w:rPr>
+                <w:rFonts w:ascii="Times New Roman" w:eastAsia="Times New Roman" w:hAnsi="Times New Roman" w:cs="Times New Roman"/>
+                <w:sz w:val="24"/>
+                <w:szCs w:val="24"/>
+                <w:lang w:val="id-ID"/>
+              </w:rPr>
+              <w:t>5</w:t>
+            </w:r>
+            <w:r>
+              <w:rPr>
+                <w:rFonts w:ascii="Times New Roman" w:eastAsia="Times New Roman" w:hAnsi="Times New Roman" w:cs="Times New Roman"/>
+                <w:sz w:val="24"/>
+                <w:szCs w:val="24"/>
+              </w:rPr>
+              <w:t>, maka sistem tidak akan menyimpan perubahan yang terjadi</w:t>
             </w:r>
           </w:p>
           <w:p>
@@ -19900,7 +19872,7 @@
                 <w:sz w:val="24"/>
                 <w:szCs w:val="24"/>
               </w:rPr>
-              <w:t>Koki memasukkan data produksi pada sebuah form. Sistem mengecek masing-masing data produksi dengan data produksi yang sudah ada pada database. Sistem menambah stok makanan (untuk data produksi yang sudah ada) dan menambah data produksi yang belum ada sebelumnya pada database.</w:t>
+              <w:t>Koki memasukkan data produksi pada sebuah form. Sistem mengecek data produksi dengan data produksi yang sudah ada pada database. Sistem menambah data produksi yang belum ada sebelumnya pada database.</w:t>
             </w:r>
           </w:p>
         </w:tc>
@@ -19925,15 +19897,14 @@
                 <w:szCs w:val="24"/>
               </w:rPr>
             </w:pPr>
-            <w:bookmarkStart w:id="89" w:name="_pkwqa1" w:colFirst="0" w:colLast="0"/>
-            <w:bookmarkEnd w:id="89"/>
-            <w:r>
-              <w:rPr>
-                <w:rFonts w:ascii="Times New Roman" w:eastAsia="Times New Roman" w:hAnsi="Times New Roman" w:cs="Times New Roman"/>
-                <w:sz w:val="24"/>
-                <w:szCs w:val="24"/>
-              </w:rPr>
-              <w:lastRenderedPageBreak/>
+            <w:bookmarkStart w:id="88" w:name="_pkwqa1" w:colFirst="0" w:colLast="0"/>
+            <w:bookmarkEnd w:id="88"/>
+            <w:r>
+              <w:rPr>
+                <w:rFonts w:ascii="Times New Roman" w:eastAsia="Times New Roman" w:hAnsi="Times New Roman" w:cs="Times New Roman"/>
+                <w:sz w:val="24"/>
+                <w:szCs w:val="24"/>
+              </w:rPr>
               <w:t>Isu Terbuka:</w:t>
             </w:r>
           </w:p>
@@ -19968,7 +19939,16 @@
                 <w:sz w:val="24"/>
                 <w:szCs w:val="24"/>
               </w:rPr>
-              <w:t>Berapa batasan untuk jumlah total data yang bisa diinput?</w:t>
+              <w:t xml:space="preserve">Berapa batasan </w:t>
+            </w:r>
+            <w:r>
+              <w:rPr>
+                <w:rFonts w:ascii="Times New Roman" w:eastAsia="Times New Roman" w:hAnsi="Times New Roman" w:cs="Times New Roman"/>
+                <w:sz w:val="24"/>
+                <w:szCs w:val="24"/>
+                <w:lang w:val="id-ID"/>
+              </w:rPr>
+              <w:t>untuk data stok?</w:t>
             </w:r>
           </w:p>
         </w:tc>
@@ -19978,7 +19958,7 @@
       <w:pPr>
         <w:pStyle w:val="Heading2"/>
       </w:pPr>
-      <w:bookmarkStart w:id="90" w:name="_Toc512854698"/>
+      <w:bookmarkStart w:id="89" w:name="_Toc512854698"/>
       <w:r>
         <w:t xml:space="preserve">5.5 </w:t>
       </w:r>
@@ -19986,7 +19966,7 @@
         <w:tab/>
         <w:t>Use Case View Data Produksi</w:t>
       </w:r>
-      <w:bookmarkEnd w:id="90"/>
+      <w:bookmarkEnd w:id="89"/>
     </w:p>
     <w:tbl>
       <w:tblPr>
@@ -20088,10 +20068,10 @@
                 <w:szCs w:val="24"/>
               </w:rPr>
             </w:pPr>
-            <w:bookmarkStart w:id="91" w:name="_1opuj5n" w:colFirst="0" w:colLast="0"/>
-            <w:bookmarkStart w:id="92" w:name="_48pi1tg" w:colFirst="0" w:colLast="0"/>
+            <w:bookmarkStart w:id="90" w:name="_1opuj5n" w:colFirst="0" w:colLast="0"/>
+            <w:bookmarkStart w:id="91" w:name="_48pi1tg" w:colFirst="0" w:colLast="0"/>
+            <w:bookmarkEnd w:id="90"/>
             <w:bookmarkEnd w:id="91"/>
-            <w:bookmarkEnd w:id="92"/>
             <w:r>
               <w:rPr>
                 <w:rFonts w:ascii="Times New Roman" w:eastAsia="Times New Roman" w:hAnsi="Times New Roman" w:cs="Times New Roman"/>
@@ -20152,8 +20132,8 @@
                 <w:szCs w:val="24"/>
               </w:rPr>
             </w:pPr>
-            <w:bookmarkStart w:id="93" w:name="_2nusc19" w:colFirst="0" w:colLast="0"/>
-            <w:bookmarkEnd w:id="93"/>
+            <w:bookmarkStart w:id="92" w:name="_2nusc19" w:colFirst="0" w:colLast="0"/>
+            <w:bookmarkEnd w:id="92"/>
             <w:r>
               <w:rPr>
                 <w:rFonts w:ascii="Times New Roman" w:eastAsia="Times New Roman" w:hAnsi="Times New Roman" w:cs="Times New Roman"/>
@@ -20214,8 +20194,8 @@
                 <w:szCs w:val="24"/>
               </w:rPr>
             </w:pPr>
-            <w:bookmarkStart w:id="94" w:name="_1302m92" w:colFirst="0" w:colLast="0"/>
-            <w:bookmarkEnd w:id="94"/>
+            <w:bookmarkStart w:id="93" w:name="_1302m92" w:colFirst="0" w:colLast="0"/>
+            <w:bookmarkEnd w:id="93"/>
             <w:r>
               <w:rPr>
                 <w:rFonts w:ascii="Times New Roman" w:eastAsia="Times New Roman" w:hAnsi="Times New Roman" w:cs="Times New Roman"/>
@@ -20284,14 +20264,15 @@
                 <w:szCs w:val="24"/>
               </w:rPr>
             </w:pPr>
-            <w:bookmarkStart w:id="95" w:name="_3mzq4wv" w:colFirst="0" w:colLast="0"/>
-            <w:bookmarkEnd w:id="95"/>
-            <w:r>
-              <w:rPr>
-                <w:rFonts w:ascii="Times New Roman" w:eastAsia="Times New Roman" w:hAnsi="Times New Roman" w:cs="Times New Roman"/>
-                <w:sz w:val="24"/>
-                <w:szCs w:val="24"/>
-              </w:rPr>
+            <w:bookmarkStart w:id="94" w:name="_3mzq4wv" w:colFirst="0" w:colLast="0"/>
+            <w:bookmarkEnd w:id="94"/>
+            <w:r>
+              <w:rPr>
+                <w:rFonts w:ascii="Times New Roman" w:eastAsia="Times New Roman" w:hAnsi="Times New Roman" w:cs="Times New Roman"/>
+                <w:sz w:val="24"/>
+                <w:szCs w:val="24"/>
+              </w:rPr>
+              <w:lastRenderedPageBreak/>
               <w:t>Skenario Utama:</w:t>
             </w:r>
           </w:p>
@@ -20346,8 +20327,8 @@
                 <w:szCs w:val="24"/>
               </w:rPr>
             </w:pPr>
-            <w:bookmarkStart w:id="96" w:name="_2250f4o" w:colFirst="0" w:colLast="0"/>
-            <w:bookmarkEnd w:id="96"/>
+            <w:bookmarkStart w:id="95" w:name="_2250f4o" w:colFirst="0" w:colLast="0"/>
+            <w:bookmarkEnd w:id="95"/>
             <w:r>
               <w:rPr>
                 <w:rFonts w:ascii="Times New Roman" w:eastAsia="Times New Roman" w:hAnsi="Times New Roman" w:cs="Times New Roman"/>
@@ -20408,8 +20389,8 @@
                 <w:szCs w:val="24"/>
               </w:rPr>
             </w:pPr>
-            <w:bookmarkStart w:id="97" w:name="_haapch" w:colFirst="0" w:colLast="0"/>
-            <w:bookmarkEnd w:id="97"/>
+            <w:bookmarkStart w:id="96" w:name="_haapch" w:colFirst="0" w:colLast="0"/>
+            <w:bookmarkEnd w:id="96"/>
             <w:r>
               <w:rPr>
                 <w:rFonts w:ascii="Times New Roman" w:eastAsia="Times New Roman" w:hAnsi="Times New Roman" w:cs="Times New Roman"/>
@@ -20445,7 +20426,41 @@
                 <w:sz w:val="24"/>
                 <w:szCs w:val="24"/>
               </w:rPr>
-              <w:t>Sales ingin melihat Data_Produksi dan Sales sudah melakukan login</w:t>
+              <w:t>Sales</w:t>
+            </w:r>
+            <w:r>
+              <w:rPr>
+                <w:rFonts w:ascii="Times New Roman" w:eastAsia="Times New Roman" w:hAnsi="Times New Roman" w:cs="Times New Roman"/>
+                <w:sz w:val="24"/>
+                <w:szCs w:val="24"/>
+                <w:lang w:val="id-ID"/>
+              </w:rPr>
+              <w:t>/Koki</w:t>
+            </w:r>
+            <w:r>
+              <w:rPr>
+                <w:rFonts w:ascii="Times New Roman" w:eastAsia="Times New Roman" w:hAnsi="Times New Roman" w:cs="Times New Roman"/>
+                <w:sz w:val="24"/>
+                <w:szCs w:val="24"/>
+              </w:rPr>
+              <w:t xml:space="preserve"> ingin melihat Data_Produksi dan Sales</w:t>
+            </w:r>
+            <w:r>
+              <w:rPr>
+                <w:rFonts w:ascii="Times New Roman" w:eastAsia="Times New Roman" w:hAnsi="Times New Roman" w:cs="Times New Roman"/>
+                <w:sz w:val="24"/>
+                <w:szCs w:val="24"/>
+                <w:lang w:val="id-ID"/>
+              </w:rPr>
+              <w:t>/Koki</w:t>
+            </w:r>
+            <w:r>
+              <w:rPr>
+                <w:rFonts w:ascii="Times New Roman" w:eastAsia="Times New Roman" w:hAnsi="Times New Roman" w:cs="Times New Roman"/>
+                <w:sz w:val="24"/>
+                <w:szCs w:val="24"/>
+              </w:rPr>
+              <w:t xml:space="preserve"> sudah melakukan login</w:t>
             </w:r>
           </w:p>
         </w:tc>
@@ -20474,8 +20489,8 @@
                 <w:szCs w:val="24"/>
               </w:rPr>
             </w:pPr>
-            <w:bookmarkStart w:id="98" w:name="_319y80a" w:colFirst="0" w:colLast="0"/>
-            <w:bookmarkEnd w:id="98"/>
+            <w:bookmarkStart w:id="97" w:name="_319y80a" w:colFirst="0" w:colLast="0"/>
+            <w:bookmarkEnd w:id="97"/>
             <w:r>
               <w:rPr>
                 <w:rFonts w:ascii="Times New Roman" w:eastAsia="Times New Roman" w:hAnsi="Times New Roman" w:cs="Times New Roman"/>
@@ -20748,6 +20763,7 @@
                       <w:rFonts w:ascii="Times New Roman" w:eastAsia="Times New Roman" w:hAnsi="Times New Roman" w:cs="Times New Roman"/>
                       <w:sz w:val="24"/>
                       <w:szCs w:val="24"/>
+                      <w:lang w:val="id-ID"/>
                     </w:rPr>
                   </w:pPr>
                   <w:r>
@@ -20756,7 +20772,7 @@
                       <w:sz w:val="24"/>
                       <w:szCs w:val="24"/>
                     </w:rPr>
-                    <w:t>3.Sistem memanggil Data_Produksi dari database dengan atribut id_produksi, nama_produksi, stock_produksi, dan harga_produksi</w:t>
+                    <w:t>3.Sistem memanggil Data_Produksi dari database dengan atribut nama_produksi, stock_produksi</w:t>
                   </w:r>
                 </w:p>
               </w:tc>
@@ -21260,15 +21276,14 @@
                 <w:szCs w:val="24"/>
               </w:rPr>
             </w:pPr>
-            <w:bookmarkStart w:id="99" w:name="_1gf8i83" w:colFirst="0" w:colLast="0"/>
-            <w:bookmarkEnd w:id="99"/>
-            <w:r>
-              <w:rPr>
-                <w:rFonts w:ascii="Times New Roman" w:eastAsia="Times New Roman" w:hAnsi="Times New Roman" w:cs="Times New Roman"/>
-                <w:sz w:val="24"/>
-                <w:szCs w:val="24"/>
-              </w:rPr>
-              <w:lastRenderedPageBreak/>
+            <w:bookmarkStart w:id="98" w:name="_1gf8i83" w:colFirst="0" w:colLast="0"/>
+            <w:bookmarkEnd w:id="98"/>
+            <w:r>
+              <w:rPr>
+                <w:rFonts w:ascii="Times New Roman" w:eastAsia="Times New Roman" w:hAnsi="Times New Roman" w:cs="Times New Roman"/>
+                <w:sz w:val="24"/>
+                <w:szCs w:val="24"/>
+              </w:rPr>
               <w:t>Channel untuk Aktor Kedua:</w:t>
             </w:r>
           </w:p>
@@ -21401,8 +21416,8 @@
                 <w:szCs w:val="24"/>
               </w:rPr>
             </w:pPr>
-            <w:bookmarkStart w:id="100" w:name="_40ew0vw" w:colFirst="0" w:colLast="0"/>
-            <w:bookmarkEnd w:id="100"/>
+            <w:bookmarkStart w:id="99" w:name="_40ew0vw" w:colFirst="0" w:colLast="0"/>
+            <w:bookmarkEnd w:id="99"/>
             <w:r>
               <w:rPr>
                 <w:rFonts w:ascii="Times New Roman" w:eastAsia="Times New Roman" w:hAnsi="Times New Roman" w:cs="Times New Roman"/>
@@ -21498,7 +21513,26 @@
                 <w:sz w:val="24"/>
                 <w:szCs w:val="24"/>
               </w:rPr>
-              <w:t>Sales/koki meminta sistem untuk menampilkan Data_Produksi. Sistem memanggil Data_Produksi dari database. Lalu sistem menampilkan hasilnya ke layar</w:t>
+              <w:t>Sales/</w:t>
+            </w:r>
+            <w:r>
+              <w:rPr>
+                <w:rFonts w:ascii="Times New Roman" w:eastAsia="Times New Roman" w:hAnsi="Times New Roman" w:cs="Times New Roman"/>
+                <w:sz w:val="24"/>
+                <w:szCs w:val="24"/>
+                <w:lang w:val="id-ID"/>
+              </w:rPr>
+              <w:t>K</w:t>
+            </w:r>
+            <w:bookmarkStart w:id="100" w:name="_GoBack"/>
+            <w:bookmarkEnd w:id="100"/>
+            <w:r>
+              <w:rPr>
+                <w:rFonts w:ascii="Times New Roman" w:eastAsia="Times New Roman" w:hAnsi="Times New Roman" w:cs="Times New Roman"/>
+                <w:sz w:val="24"/>
+                <w:szCs w:val="24"/>
+              </w:rPr>
+              <w:t>oki meminta sistem untuk menampilkan Data_Produksi. Sistem memanggil Data_Produksi dari database. Lalu sistem menampilkan hasilnya ke layar</w:t>
             </w:r>
           </w:p>
         </w:tc>
@@ -21577,6 +21611,7 @@
       </w:pPr>
       <w:bookmarkStart w:id="102" w:name="_Toc512854699"/>
       <w:r>
+        <w:lastRenderedPageBreak/>
         <w:t>5.6</w:t>
       </w:r>
       <w:r>
@@ -22334,7 +22369,6 @@
                       <w:sz w:val="24"/>
                       <w:szCs w:val="24"/>
                     </w:rPr>
-                    <w:lastRenderedPageBreak/>
                     <w:t>jumlah</w:t>
                   </w:r>
                   <w:r>
@@ -22635,7 +22669,6 @@
                 <w:sz w:val="24"/>
                 <w:szCs w:val="24"/>
               </w:rPr>
-              <w:lastRenderedPageBreak/>
               <w:t xml:space="preserve">Alternative Flow </w:t>
             </w:r>
             <w:proofErr w:type="gramStart"/>
@@ -22894,6 +22927,7 @@
                 <w:sz w:val="24"/>
                 <w:szCs w:val="24"/>
               </w:rPr>
+              <w:lastRenderedPageBreak/>
               <w:t>Channel untuk Aktor:</w:t>
             </w:r>
           </w:p>
@@ -23660,7 +23694,6 @@
                 <w:sz w:val="24"/>
                 <w:szCs w:val="24"/>
               </w:rPr>
-              <w:lastRenderedPageBreak/>
               <w:t xml:space="preserve">Output: </w:t>
             </w:r>
           </w:p>
@@ -24064,7 +24097,17 @@
                       <w:sz w:val="24"/>
                       <w:szCs w:val="24"/>
                     </w:rPr>
-                    <w:t>Sales/Admin/Koki menekan tombol logout.</w:t>
+                    <w:t xml:space="preserve">Sales/Admin/Koki menekan </w:t>
+                  </w:r>
+                  <w:r>
+                    <w:rPr>
+                      <w:rFonts w:ascii="Times New Roman" w:eastAsia="Times New Roman" w:hAnsi="Times New Roman" w:cs="Times New Roman"/>
+                      <w:color w:val="000000"/>
+                      <w:sz w:val="24"/>
+                      <w:szCs w:val="24"/>
+                    </w:rPr>
+                    <w:lastRenderedPageBreak/>
+                    <w:t>tombol logout.</w:t>
                   </w:r>
                 </w:p>
               </w:tc>
@@ -24209,6 +24252,7 @@
                 <w:sz w:val="24"/>
                 <w:szCs w:val="24"/>
               </w:rPr>
+              <w:lastRenderedPageBreak/>
               <w:t>Pascakondisi:</w:t>
             </w:r>
           </w:p>
@@ -24885,7 +24929,6 @@
       </w:pPr>
       <w:bookmarkStart w:id="114" w:name="_Toc512854701"/>
       <w:r>
-        <w:lastRenderedPageBreak/>
         <w:t>5.</w:t>
       </w:r>
       <w:r>
@@ -25303,6 +25346,7 @@
                 <w:sz w:val="24"/>
                 <w:szCs w:val="24"/>
               </w:rPr>
+              <w:lastRenderedPageBreak/>
               <w:t>Prakondisi:</w:t>
             </w:r>
           </w:p>
@@ -26253,7 +26297,6 @@
                 <w:sz w:val="24"/>
                 <w:szCs w:val="24"/>
               </w:rPr>
-              <w:lastRenderedPageBreak/>
               <w:t>Channel untuk Aktor Kedua:</w:t>
             </w:r>
           </w:p>
@@ -26530,6 +26573,7 @@
                 <w:sz w:val="24"/>
                 <w:szCs w:val="24"/>
               </w:rPr>
+              <w:lastRenderedPageBreak/>
               <w:t>Isu Terbuka:</w:t>
             </w:r>
           </w:p>
@@ -27276,17 +27320,7 @@
                       <w:sz w:val="24"/>
                       <w:szCs w:val="24"/>
                     </w:rPr>
-                    <w:t xml:space="preserve">Produksi  </w:t>
-                  </w:r>
-                  <w:r>
-                    <w:rPr>
-                      <w:rFonts w:ascii="Times New Roman" w:eastAsia="Times New Roman" w:hAnsi="Times New Roman" w:cs="Times New Roman"/>
-                      <w:color w:val="000000"/>
-                      <w:sz w:val="24"/>
-                      <w:szCs w:val="24"/>
-                    </w:rPr>
-                    <w:lastRenderedPageBreak/>
-                    <w:t>yang</w:t>
+                    <w:t>Produksi  yang</w:t>
                   </w:r>
                   <w:proofErr w:type="gramEnd"/>
                   <w:r>
@@ -27632,7 +27666,6 @@
                 <w:sz w:val="24"/>
                 <w:szCs w:val="24"/>
               </w:rPr>
-              <w:lastRenderedPageBreak/>
               <w:t>Pascakondisi:</w:t>
             </w:r>
           </w:p>
@@ -27813,6 +27846,7 @@
                 <w:sz w:val="24"/>
                 <w:szCs w:val="24"/>
               </w:rPr>
+              <w:lastRenderedPageBreak/>
               <w:t>Frekuensi Digunakan:</w:t>
             </w:r>
           </w:p>
@@ -28435,7 +28469,6 @@
                 <w:sz w:val="24"/>
                 <w:szCs w:val="24"/>
               </w:rPr>
-              <w:lastRenderedPageBreak/>
               <w:t>Tujuan:</w:t>
             </w:r>
           </w:p>
@@ -28854,6 +28887,7 @@
                       <w:sz w:val="24"/>
                       <w:szCs w:val="24"/>
                     </w:rPr>
+                    <w:lastRenderedPageBreak/>
                     <w:t>Aktor</w:t>
                   </w:r>
                 </w:p>
@@ -29365,6 +29399,7 @@
                 <w:sz w:val="24"/>
                 <w:szCs w:val="24"/>
               </w:rPr>
+              <w:lastRenderedPageBreak/>
               <w:t>Pascakondisi:</w:t>
             </w:r>
           </w:p>
@@ -29868,16 +29903,7 @@
                 <w:sz w:val="24"/>
                 <w:szCs w:val="24"/>
               </w:rPr>
-              <w:t xml:space="preserve"> </w:t>
-            </w:r>
-            <w:r>
-              <w:rPr>
-                <w:rFonts w:ascii="Times New Roman" w:eastAsia="Times New Roman" w:hAnsi="Times New Roman" w:cs="Times New Roman"/>
-                <w:sz w:val="24"/>
-                <w:szCs w:val="24"/>
-              </w:rPr>
-              <w:lastRenderedPageBreak/>
-              <w:t>ditemukan maka sistem mengoutputkan “Data Penjualan tidak ada” dan kembali ke tahap 1.</w:t>
+              <w:t xml:space="preserve"> ditemukan maka sistem mengoutputkan “Data Penjualan tidak ada” dan kembali ke tahap 1.</w:t>
             </w:r>
           </w:p>
         </w:tc>
@@ -29908,7 +29934,6 @@
                 <w:sz w:val="24"/>
                 <w:szCs w:val="24"/>
               </w:rPr>
-              <w:lastRenderedPageBreak/>
               <w:t>Skenario Eksepsional 1:</w:t>
             </w:r>
           </w:p>
@@ -30093,6 +30118,7 @@
       </w:pPr>
       <w:bookmarkStart w:id="118" w:name="_Toc512854704"/>
       <w:r>
+        <w:lastRenderedPageBreak/>
         <w:t>5.1</w:t>
       </w:r>
       <w:r>
@@ -30802,7 +30828,6 @@
                       <w:sz w:val="24"/>
                       <w:szCs w:val="24"/>
                     </w:rPr>
-                    <w:lastRenderedPageBreak/>
                     <w:t xml:space="preserve">Koki </w:t>
                   </w:r>
                   <w:r>
@@ -31210,7 +31235,17 @@
                       <w:sz w:val="24"/>
                       <w:szCs w:val="24"/>
                     </w:rPr>
-                    <w:t>Sistem memperbarui data bahan yang lama dengan Data_Bahan yang baru dari sistem.</w:t>
+                    <w:t xml:space="preserve">Sistem memperbarui data bahan yang lama dengan Data_Bahan yang </w:t>
+                  </w:r>
+                  <w:r>
+                    <w:rPr>
+                      <w:rFonts w:ascii="Times New Roman" w:eastAsia="Times New Roman" w:hAnsi="Times New Roman" w:cs="Times New Roman"/>
+                      <w:color w:val="000000"/>
+                      <w:sz w:val="24"/>
+                      <w:szCs w:val="24"/>
+                    </w:rPr>
+                    <w:lastRenderedPageBreak/>
+                    <w:t>baru dari sistem.</w:t>
                   </w:r>
                 </w:p>
               </w:tc>
@@ -31859,7 +31894,6 @@
                 <w:sz w:val="24"/>
                 <w:szCs w:val="24"/>
               </w:rPr>
-              <w:lastRenderedPageBreak/>
               <w:t>Sistem memperbarui Data_Bahan tepung A denganData_Bahan tepung B dari sistem.</w:t>
             </w:r>
           </w:p>
@@ -31891,7 +31925,6 @@
                 <w:sz w:val="24"/>
                 <w:szCs w:val="24"/>
               </w:rPr>
-              <w:lastRenderedPageBreak/>
               <w:t>Isu Terbuka:</w:t>
             </w:r>
           </w:p>
@@ -32230,6 +32263,7 @@
                 <w:sz w:val="24"/>
                 <w:szCs w:val="24"/>
               </w:rPr>
+              <w:lastRenderedPageBreak/>
               <w:t>Skenario Utama:</w:t>
             </w:r>
           </w:p>
@@ -32961,7 +32995,6 @@
                       <w:sz w:val="24"/>
                       <w:szCs w:val="24"/>
                     </w:rPr>
-                    <w:lastRenderedPageBreak/>
                     <w:t>Admin menekan tombol update.</w:t>
                   </w:r>
                 </w:p>
@@ -33122,7 +33155,6 @@
                 <w:sz w:val="24"/>
                 <w:szCs w:val="24"/>
               </w:rPr>
-              <w:lastRenderedPageBreak/>
               <w:t>Pascakondisi:</w:t>
             </w:r>
           </w:p>
@@ -33303,6 +33335,7 @@
                 <w:sz w:val="24"/>
                 <w:szCs w:val="24"/>
               </w:rPr>
+              <w:lastRenderedPageBreak/>
               <w:t>Frekuensi Digunakan:</w:t>
             </w:r>
           </w:p>
@@ -33975,7 +34008,6 @@
                 <w:sz w:val="24"/>
                 <w:szCs w:val="24"/>
               </w:rPr>
-              <w:lastRenderedPageBreak/>
               <w:t>Tujuan:</w:t>
             </w:r>
           </w:p>
@@ -34351,6 +34383,7 @@
                 <w:sz w:val="24"/>
                 <w:szCs w:val="24"/>
               </w:rPr>
+              <w:lastRenderedPageBreak/>
               <w:t>Langkah-langkah:</w:t>
             </w:r>
           </w:p>
@@ -35016,16 +35049,7 @@
                 <w:sz w:val="24"/>
                 <w:szCs w:val="24"/>
               </w:rPr>
-              <w:t xml:space="preserve">Data_Penjualan sudah diperbarui di dalam </w:t>
-            </w:r>
-            <w:r>
-              <w:rPr>
-                <w:rFonts w:ascii="Times New Roman" w:eastAsia="Times New Roman" w:hAnsi="Times New Roman" w:cs="Times New Roman"/>
-                <w:sz w:val="24"/>
-                <w:szCs w:val="24"/>
-              </w:rPr>
-              <w:lastRenderedPageBreak/>
-              <w:t>sistem.</w:t>
+              <w:t>Data_Penjualan sudah diperbarui di dalam sistem.</w:t>
             </w:r>
           </w:p>
         </w:tc>
@@ -35056,7 +35080,6 @@
                 <w:sz w:val="24"/>
                 <w:szCs w:val="24"/>
               </w:rPr>
-              <w:lastRenderedPageBreak/>
               <w:t>Prioritas:</w:t>
             </w:r>
           </w:p>
@@ -35501,6 +35524,7 @@
                 <w:sz w:val="24"/>
                 <w:szCs w:val="24"/>
               </w:rPr>
+              <w:lastRenderedPageBreak/>
               <w:t>Skenario Eksepsional 1:</w:t>
             </w:r>
           </w:p>
@@ -36147,7 +36171,6 @@
                 <w:sz w:val="24"/>
                 <w:szCs w:val="24"/>
               </w:rPr>
-              <w:lastRenderedPageBreak/>
               <w:t>Prakondisi:</w:t>
             </w:r>
           </w:p>
@@ -36726,6 +36749,7 @@
                 <w:sz w:val="24"/>
                 <w:szCs w:val="24"/>
               </w:rPr>
+              <w:lastRenderedPageBreak/>
               <w:t>Frekuensi Digunakan:</w:t>
             </w:r>
           </w:p>
@@ -37591,7 +37615,6 @@
                 <w:sz w:val="24"/>
                 <w:szCs w:val="24"/>
               </w:rPr>
-              <w:lastRenderedPageBreak/>
               <w:t>Skenario Utama:</w:t>
             </w:r>
           </w:p>
@@ -38049,6 +38072,7 @@
                       <w:sz w:val="24"/>
                       <w:szCs w:val="24"/>
                     </w:rPr>
+                    <w:lastRenderedPageBreak/>
                     <w:t xml:space="preserve">Data_Penjualan </w:t>
                   </w:r>
                   <w:r>
@@ -38220,6 +38244,7 @@
                 <w:sz w:val="24"/>
                 <w:szCs w:val="24"/>
               </w:rPr>
+              <w:lastRenderedPageBreak/>
               <w:t>Pascakondisi:</w:t>
             </w:r>
           </w:p>
@@ -38838,16 +38863,7 @@
                 <w:sz w:val="24"/>
                 <w:szCs w:val="24"/>
               </w:rPr>
-              <w:t xml:space="preserve">Sistem mengambil data_penjualan itu dari database. Sistem mengelola dan mengebuah </w:t>
-            </w:r>
-            <w:r>
-              <w:rPr>
-                <w:rFonts w:ascii="Times New Roman" w:eastAsia="Times New Roman" w:hAnsi="Times New Roman" w:cs="Times New Roman"/>
-                <w:sz w:val="24"/>
-                <w:szCs w:val="24"/>
-              </w:rPr>
-              <w:lastRenderedPageBreak/>
-              <w:t xml:space="preserve">data_penjualan menjadi laporan penjualan itu dan </w:t>
+              <w:t xml:space="preserve">Sistem mengambil data_penjualan itu dari database. Sistem mengelola dan mengebuah data_penjualan menjadi laporan penjualan itu dan </w:t>
             </w:r>
             <w:proofErr w:type="gramStart"/>
             <w:r>
@@ -38898,7 +38914,6 @@
                 <w:sz w:val="24"/>
                 <w:szCs w:val="24"/>
               </w:rPr>
-              <w:lastRenderedPageBreak/>
               <w:t>Isu Terbuka:</w:t>
             </w:r>
           </w:p>
@@ -39118,7 +39133,16 @@
                 <w:sz w:val="24"/>
                 <w:szCs w:val="24"/>
               </w:rPr>
-              <w:t xml:space="preserve"> olahan inputan yang masuk (TotalPemasukan: ListLaporanPenjualan; TotalPengeluaran: ListBahanMasuk, ListKoki, ListAdmin, ListSales) </w:t>
+              <w:t xml:space="preserve"> olahan inputan yang masuk (TotalPemasukan: ListLaporanPenjualan; TotalPengeluaran: </w:t>
+            </w:r>
+            <w:r>
+              <w:rPr>
+                <w:rFonts w:ascii="Times New Roman" w:eastAsia="Times New Roman" w:hAnsi="Times New Roman" w:cs="Times New Roman"/>
+                <w:sz w:val="24"/>
+                <w:szCs w:val="24"/>
+              </w:rPr>
+              <w:lastRenderedPageBreak/>
+              <w:t xml:space="preserve">ListBahanMasuk, ListKoki, ListAdmin, ListSales) </w:t>
             </w:r>
             <w:r>
               <w:rPr>
@@ -39159,6 +39183,7 @@
                 <w:sz w:val="24"/>
                 <w:szCs w:val="24"/>
               </w:rPr>
+              <w:lastRenderedPageBreak/>
               <w:t>Input:</w:t>
             </w:r>
           </w:p>
@@ -39790,16 +39815,7 @@
                       <w:sz w:val="24"/>
                       <w:szCs w:val="24"/>
                     </w:rPr>
-                    <w:t xml:space="preserve">ListLaporanKeuangan, </w:t>
-                  </w:r>
-                  <w:r>
-                    <w:rPr>
-                      <w:rFonts w:ascii="Times New Roman" w:eastAsia="Times New Roman" w:hAnsi="Times New Roman" w:cs="Times New Roman"/>
-                      <w:sz w:val="24"/>
-                      <w:szCs w:val="24"/>
-                    </w:rPr>
-                    <w:lastRenderedPageBreak/>
-                    <w:t xml:space="preserve">ListBahanMasuk, ListKoki, ListAdmin, ListSales </w:t>
+                    <w:t xml:space="preserve">ListLaporanKeuangan, ListBahanMasuk, ListKoki, ListAdmin, ListSales </w:t>
                   </w:r>
                   <w:r>
                     <w:rPr>
@@ -39968,7 +39984,6 @@
                 <w:sz w:val="24"/>
                 <w:szCs w:val="24"/>
               </w:rPr>
-              <w:lastRenderedPageBreak/>
               <w:t>Pascakondisi:</w:t>
             </w:r>
           </w:p>
@@ -40116,6 +40131,7 @@
                 <w:sz w:val="24"/>
                 <w:szCs w:val="24"/>
               </w:rPr>
+              <w:lastRenderedPageBreak/>
               <w:t>Jika Dapat Digunakan:</w:t>
             </w:r>
           </w:p>
@@ -46142,6 +46158,7 @@
     <w:lsdException w:name="HTML Sample" w:semiHidden="1" w:unhideWhenUsed="1"/>
     <w:lsdException w:name="HTML Typewriter" w:semiHidden="1" w:unhideWhenUsed="1"/>
     <w:lsdException w:name="HTML Variable" w:semiHidden="1" w:unhideWhenUsed="1"/>
+    <w:lsdException w:name="Normal Table" w:semiHidden="1" w:unhideWhenUsed="1"/>
     <w:lsdException w:name="annotation subject" w:semiHidden="1" w:unhideWhenUsed="1"/>
     <w:lsdException w:name="No List" w:semiHidden="1" w:unhideWhenUsed="1"/>
     <w:lsdException w:name="Outline List 1" w:semiHidden="1" w:unhideWhenUsed="1"/>
@@ -46185,8 +46202,10 @@
     <w:lsdException w:name="Table Elegant" w:semiHidden="1" w:unhideWhenUsed="1"/>
     <w:lsdException w:name="Table Professional" w:semiHidden="1" w:unhideWhenUsed="1"/>
     <w:lsdException w:name="Table Subtle 1" w:semiHidden="1" w:unhideWhenUsed="1"/>
+    <w:lsdException w:name="Table Subtle 2" w:semiHidden="1" w:unhideWhenUsed="1"/>
     <w:lsdException w:name="Table Web 1" w:semiHidden="1" w:unhideWhenUsed="1"/>
     <w:lsdException w:name="Table Web 2" w:semiHidden="1" w:unhideWhenUsed="1"/>
+    <w:lsdException w:name="Table Web 3" w:semiHidden="1" w:unhideWhenUsed="1"/>
     <w:lsdException w:name="Balloon Text" w:semiHidden="1" w:unhideWhenUsed="1"/>
     <w:lsdException w:name="Table Grid" w:uiPriority="59"/>
     <w:lsdException w:name="Table Theme" w:semiHidden="1" w:unhideWhenUsed="1"/>
@@ -47661,7 +47680,7 @@
 </file>
 
 <file path=customXml/itemProps1.xml><?xml version="1.0" encoding="utf-8"?>
-<ds:datastoreItem xmlns:ds="http://schemas.openxmlformats.org/officeDocument/2006/customXml" ds:itemID="{0F073540-2CB3-473D-90F2-8F041CB6061C}">
+<ds:datastoreItem xmlns:ds="http://schemas.openxmlformats.org/officeDocument/2006/customXml" ds:itemID="{62B1830F-C725-4F92-9B01-5E41108A5A28}">
   <ds:schemaRefs>
     <ds:schemaRef ds:uri="http://schemas.openxmlformats.org/officeDocument/2006/bibliography"/>
   </ds:schemaRefs>

</xml_diff>